<commit_message>
completed my first app
</commit_message>
<xml_diff>
--- a/WebLab1.0/SIS/05. CSharp-Web-Development-Basics-Databases-EF-Core-Exercise.docx
+++ b/WebLab1.0/SIS/05. CSharp-Web-Development-Basics-Databases-EF-Core-Exercise.docx
@@ -389,7 +389,6 @@
       <w:pPr>
         <w:pStyle w:val="2"/>
       </w:pPr>
-      <w:bookmarkStart w:id="0" w:name="_GoBack"/>
       <w:r>
         <w:t>Login Users</w:t>
       </w:r>
@@ -411,7 +410,6 @@
         <w:t xml:space="preserve"> to register.</w:t>
       </w:r>
     </w:p>
-    <w:bookmarkEnd w:id="0"/>
     <w:p>
       <w:r>
         <w:lastRenderedPageBreak/>
@@ -660,8 +658,16 @@
     <w:p>
       <w:pPr>
         <w:pStyle w:val="2"/>
-      </w:pPr>
-      <w:r>
+        <w:rPr>
+          <w:highlight w:val="yellow"/>
+        </w:rPr>
+      </w:pPr>
+      <w:bookmarkStart w:id="0" w:name="_GoBack"/>
+      <w:bookmarkEnd w:id="0"/>
+      <w:r>
+        <w:rPr>
+          <w:highlight w:val="yellow"/>
+        </w:rPr>
         <w:t>Add Cakes to the Database</w:t>
       </w:r>
     </w:p>
@@ -1506,7 +1512,7 @@
             </wp:anchor>
           </w:drawing>
         </mc:Choice>
-        <mc:Fallback xmlns:w16se="http://schemas.microsoft.com/office/word/2015/wordml/symex" xmlns:w16cid="http://schemas.microsoft.com/office/word/2016/wordml/cid" xmlns:w15="http://schemas.microsoft.com/office/word/2012/wordml" xmlns:am3d="http://schemas.microsoft.com/office/drawing/2017/model3d" xmlns:aink="http://schemas.microsoft.com/office/drawing/2016/ink" xmlns:cx8="http://schemas.microsoft.com/office/drawing/2016/5/14/chartex" xmlns:cx7="http://schemas.microsoft.com/office/drawing/2016/5/13/chartex" xmlns:cx6="http://schemas.microsoft.com/office/drawing/2016/5/12/chartex" xmlns:cx5="http://schemas.microsoft.com/office/drawing/2016/5/11/chartex" xmlns:cx4="http://schemas.microsoft.com/office/drawing/2016/5/10/chartex" xmlns:cx3="http://schemas.microsoft.com/office/drawing/2016/5/9/chartex" xmlns:cx2="http://schemas.microsoft.com/office/drawing/2015/10/21/chartex" xmlns:cx1="http://schemas.microsoft.com/office/drawing/2015/9/8/chartex" xmlns:cx="http://schemas.microsoft.com/office/drawing/2014/chartex">
+        <mc:Fallback xmlns:cx="http://schemas.microsoft.com/office/drawing/2014/chartex" xmlns:cx1="http://schemas.microsoft.com/office/drawing/2015/9/8/chartex" xmlns:cx2="http://schemas.microsoft.com/office/drawing/2015/10/21/chartex" xmlns:cx3="http://schemas.microsoft.com/office/drawing/2016/5/9/chartex" xmlns:cx4="http://schemas.microsoft.com/office/drawing/2016/5/10/chartex" xmlns:cx5="http://schemas.microsoft.com/office/drawing/2016/5/11/chartex" xmlns:cx6="http://schemas.microsoft.com/office/drawing/2016/5/12/chartex" xmlns:cx7="http://schemas.microsoft.com/office/drawing/2016/5/13/chartex" xmlns:cx8="http://schemas.microsoft.com/office/drawing/2016/5/14/chartex" xmlns:aink="http://schemas.microsoft.com/office/drawing/2016/ink" xmlns:am3d="http://schemas.microsoft.com/office/drawing/2017/model3d" xmlns:w15="http://schemas.microsoft.com/office/word/2012/wordml" xmlns:w16cid="http://schemas.microsoft.com/office/word/2016/wordml/cid" xmlns:w16se="http://schemas.microsoft.com/office/word/2015/wordml/symex">
           <w:pict>
             <v:line w14:anchorId="33D106D1" id="Straight Connector 1" o:spid="_x0000_s1026" style="position:absolute;flip:y;z-index:251666432;visibility:visible;mso-wrap-style:square;mso-wrap-distance-left:9pt;mso-wrap-distance-top:0;mso-wrap-distance-right:9pt;mso-wrap-distance-bottom:0;mso-position-horizontal:absolute;mso-position-horizontal-relative:text;mso-position-vertical:absolute;mso-position-vertical-relative:text" from="-.1pt,5.2pt" to="520.7pt,5.2pt" o:gfxdata="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" strokecolor="#f37123" strokeweight="1pt">
               <v:stroke endcap="round"/>
@@ -1861,7 +1867,7 @@
             </wp:anchor>
           </w:drawing>
         </mc:Choice>
-        <mc:Fallback xmlns:w16se="http://schemas.microsoft.com/office/word/2015/wordml/symex" xmlns:w16cid="http://schemas.microsoft.com/office/word/2016/wordml/cid" xmlns:w15="http://schemas.microsoft.com/office/word/2012/wordml" xmlns:am3d="http://schemas.microsoft.com/office/drawing/2017/model3d" xmlns:aink="http://schemas.microsoft.com/office/drawing/2016/ink" xmlns:cx8="http://schemas.microsoft.com/office/drawing/2016/5/14/chartex" xmlns:cx7="http://schemas.microsoft.com/office/drawing/2016/5/13/chartex" xmlns:cx6="http://schemas.microsoft.com/office/drawing/2016/5/12/chartex" xmlns:cx5="http://schemas.microsoft.com/office/drawing/2016/5/11/chartex" xmlns:cx4="http://schemas.microsoft.com/office/drawing/2016/5/10/chartex" xmlns:cx3="http://schemas.microsoft.com/office/drawing/2016/5/9/chartex" xmlns:cx2="http://schemas.microsoft.com/office/drawing/2015/10/21/chartex" xmlns:cx1="http://schemas.microsoft.com/office/drawing/2015/9/8/chartex" xmlns:cx="http://schemas.microsoft.com/office/drawing/2014/chartex">
+        <mc:Fallback xmlns:cx="http://schemas.microsoft.com/office/drawing/2014/chartex" xmlns:cx1="http://schemas.microsoft.com/office/drawing/2015/9/8/chartex" xmlns:cx2="http://schemas.microsoft.com/office/drawing/2015/10/21/chartex" xmlns:cx3="http://schemas.microsoft.com/office/drawing/2016/5/9/chartex" xmlns:cx4="http://schemas.microsoft.com/office/drawing/2016/5/10/chartex" xmlns:cx5="http://schemas.microsoft.com/office/drawing/2016/5/11/chartex" xmlns:cx6="http://schemas.microsoft.com/office/drawing/2016/5/12/chartex" xmlns:cx7="http://schemas.microsoft.com/office/drawing/2016/5/13/chartex" xmlns:cx8="http://schemas.microsoft.com/office/drawing/2016/5/14/chartex" xmlns:aink="http://schemas.microsoft.com/office/drawing/2016/ink" xmlns:am3d="http://schemas.microsoft.com/office/drawing/2017/model3d" xmlns:w15="http://schemas.microsoft.com/office/word/2012/wordml" xmlns:w16cid="http://schemas.microsoft.com/office/word/2016/wordml/cid" xmlns:w16se="http://schemas.microsoft.com/office/word/2015/wordml/symex">
           <w:pict>
             <v:shape w14:anchorId="2288989E" id="Text Box 2" o:spid="_x0000_s1027" type="#_x0000_t202" style="position:absolute;margin-left:125.15pt;margin-top:26.95pt;width:44.85pt;height:15.75pt;z-index:251664384;visibility:visible;mso-wrap-style:square;mso-wrap-distance-left:9pt;mso-wrap-distance-top:0;mso-wrap-distance-right:9pt;mso-wrap-distance-bottom:0;mso-position-horizontal:absolute;mso-position-horizontal-relative:text;mso-position-vertical:absolute;mso-position-vertical-relative:text;v-text-anchor:middle" o:gfxdata="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" filled="f" stroked="f" strokeweight=".5pt">
               <v:textbox inset=".5mm,0,0,0">
@@ -2531,7 +2537,7 @@
             </wp:anchor>
           </w:drawing>
         </mc:Choice>
-        <mc:Fallback xmlns:w16se="http://schemas.microsoft.com/office/word/2015/wordml/symex" xmlns:w16cid="http://schemas.microsoft.com/office/word/2016/wordml/cid" xmlns:w15="http://schemas.microsoft.com/office/word/2012/wordml" xmlns:am3d="http://schemas.microsoft.com/office/drawing/2017/model3d" xmlns:aink="http://schemas.microsoft.com/office/drawing/2016/ink" xmlns:cx8="http://schemas.microsoft.com/office/drawing/2016/5/14/chartex" xmlns:cx7="http://schemas.microsoft.com/office/drawing/2016/5/13/chartex" xmlns:cx6="http://schemas.microsoft.com/office/drawing/2016/5/12/chartex" xmlns:cx5="http://schemas.microsoft.com/office/drawing/2016/5/11/chartex" xmlns:cx4="http://schemas.microsoft.com/office/drawing/2016/5/10/chartex" xmlns:cx3="http://schemas.microsoft.com/office/drawing/2016/5/9/chartex" xmlns:cx2="http://schemas.microsoft.com/office/drawing/2015/10/21/chartex" xmlns:cx1="http://schemas.microsoft.com/office/drawing/2015/9/8/chartex" xmlns:cx="http://schemas.microsoft.com/office/drawing/2014/chartex">
+        <mc:Fallback xmlns:cx="http://schemas.microsoft.com/office/drawing/2014/chartex" xmlns:cx1="http://schemas.microsoft.com/office/drawing/2015/9/8/chartex" xmlns:cx2="http://schemas.microsoft.com/office/drawing/2015/10/21/chartex" xmlns:cx3="http://schemas.microsoft.com/office/drawing/2016/5/9/chartex" xmlns:cx4="http://schemas.microsoft.com/office/drawing/2016/5/10/chartex" xmlns:cx5="http://schemas.microsoft.com/office/drawing/2016/5/11/chartex" xmlns:cx6="http://schemas.microsoft.com/office/drawing/2016/5/12/chartex" xmlns:cx7="http://schemas.microsoft.com/office/drawing/2016/5/13/chartex" xmlns:cx8="http://schemas.microsoft.com/office/drawing/2016/5/14/chartex" xmlns:aink="http://schemas.microsoft.com/office/drawing/2016/ink" xmlns:am3d="http://schemas.microsoft.com/office/drawing/2017/model3d" xmlns:w15="http://schemas.microsoft.com/office/word/2012/wordml" xmlns:w16cid="http://schemas.microsoft.com/office/word/2016/wordml/cid" xmlns:w16se="http://schemas.microsoft.com/office/word/2015/wordml/symex">
           <w:pict>
             <v:shape w14:anchorId="400D6225" id="Text Box 17" o:spid="_x0000_s1028" type="#_x0000_t202" style="position:absolute;margin-left:124.4pt;margin-top:6.7pt;width:396.3pt;height:40.45pt;z-index:251663360;visibility:visible;mso-wrap-style:square;mso-wrap-distance-left:9pt;mso-wrap-distance-top:0;mso-wrap-distance-right:9pt;mso-wrap-distance-bottom:0;mso-position-horizontal:absolute;mso-position-horizontal-relative:text;mso-position-vertical:absolute;mso-position-vertical-relative:text;v-text-anchor:top" o:gfxdata="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" filled="f" stroked="f">
               <v:textbox inset=".5mm,1.2mm,.5mm,.5mm">
@@ -7930,7 +7936,7 @@
 </file>
 
 <file path=customXml/itemProps1.xml><?xml version="1.0" encoding="utf-8"?>
-<ds:datastoreItem xmlns:ds="http://schemas.openxmlformats.org/officeDocument/2006/customXml" ds:itemID="{5827ED47-41C8-41AB-BD68-BFCD8B735CCE}">
+<ds:datastoreItem xmlns:ds="http://schemas.openxmlformats.org/officeDocument/2006/customXml" ds:itemID="{9F4F7E89-36F1-4346-ABC7-1DF1E99481F8}">
   <ds:schemaRefs>
     <ds:schemaRef ds:uri="http://schemas.openxmlformats.org/officeDocument/2006/bibliography"/>
   </ds:schemaRefs>

</xml_diff>